<commit_message>
Added info to the report
</commit_message>
<xml_diff>
--- a/Homework_1/NLP_Homework_1_Report.docx
+++ b/Homework_1/NLP_Homework_1_Report.docx
@@ -64,13 +64,19 @@
         <w:t>T</w:t>
       </w:r>
       <w:r>
-        <w:t xml:space="preserve">his report will also act as the readme file that is posted on my </w:t>
-      </w:r>
-      <w:proofErr w:type="gramStart"/>
-      <w:r>
-        <w:t>GitHub</w:t>
-      </w:r>
-      <w:proofErr w:type="gramEnd"/>
+        <w:t>his report will also act as the readme file that is posted on my GitHub</w:t>
+      </w:r>
+      <w:r>
+        <w:t xml:space="preserve">. You can find the code for this homework listed </w:t>
+      </w:r>
+      <w:hyperlink r:id="rId5" w:history="1">
+        <w:r>
+          <w:rPr>
+            <w:rStyle w:val="Hyperlink"/>
+          </w:rPr>
+          <w:t>here</w:t>
+        </w:r>
+      </w:hyperlink>
     </w:p>
     <w:p>
       <w:r>
@@ -512,7 +518,6 @@
         <w:t xml:space="preserve"> the hero quotes, but I was able to find more of them over time. I’ll talk about this in the sections below.</w:t>
       </w:r>
     </w:p>
-    <w:p/>
     <w:p>
       <w:r>
         <w:br w:type="page"/>
@@ -3171,7 +3176,7 @@
                     <pic:cNvPicPr/>
                   </pic:nvPicPr>
                   <pic:blipFill>
-                    <a:blip r:embed="rId5"/>
+                    <a:blip r:embed="rId6"/>
                     <a:stretch>
                       <a:fillRect/>
                     </a:stretch>
@@ -3249,7 +3254,7 @@
                     <pic:cNvPicPr/>
                   </pic:nvPicPr>
                   <pic:blipFill>
-                    <a:blip r:embed="rId6"/>
+                    <a:blip r:embed="rId7"/>
                     <a:stretch>
                       <a:fillRect/>
                     </a:stretch>
@@ -4656,7 +4661,7 @@
                     <pic:cNvPicPr/>
                   </pic:nvPicPr>
                   <pic:blipFill>
-                    <a:blip r:embed="rId7"/>
+                    <a:blip r:embed="rId8"/>
                     <a:stretch>
                       <a:fillRect/>
                     </a:stretch>
@@ -4730,7 +4735,7 @@
                     <pic:cNvPicPr/>
                   </pic:nvPicPr>
                   <pic:blipFill>
-                    <a:blip r:embed="rId8"/>
+                    <a:blip r:embed="rId9"/>
                     <a:stretch>
                       <a:fillRect/>
                     </a:stretch>
@@ -4781,7 +4786,7 @@
                     <pic:cNvPicPr/>
                   </pic:nvPicPr>
                   <pic:blipFill>
-                    <a:blip r:embed="rId9"/>
+                    <a:blip r:embed="rId10"/>
                     <a:stretch>
                       <a:fillRect/>
                     </a:stretch>
@@ -5005,7 +5010,7 @@
           <w:numId w:val="6"/>
         </w:numPr>
       </w:pPr>
-      <w:hyperlink r:id="rId10" w:history="1">
+      <w:hyperlink r:id="rId11" w:history="1">
         <w:r>
           <w:rPr>
             <w:rStyle w:val="Hyperlink"/>
@@ -5043,6 +5048,20 @@
         <w:t xml:space="preserve"> Copilot</w:t>
       </w:r>
     </w:p>
+    <w:p>
+      <w:r>
+        <w:t xml:space="preserve">Here is a backup repository link just in case: </w:t>
+      </w:r>
+      <w:hyperlink r:id="rId12" w:history="1">
+        <w:r>
+          <w:rPr>
+            <w:rStyle w:val="Hyperlink"/>
+          </w:rPr>
+          <w:t>https://github.com/chomayouni/NLP/tree/main/Homework_1</w:t>
+        </w:r>
+      </w:hyperlink>
+    </w:p>
+    <w:p/>
     <w:sectPr>
       <w:pgSz w:w="12240" w:h="15840"/>
       <w:pgMar w:top="1440" w:right="1440" w:bottom="1440" w:left="1440" w:header="720" w:footer="720" w:gutter="0"/>

</xml_diff>